<commit_message>
PL IRB final report revised
</commit_message>
<xml_diff>
--- a/Projects/202102_PL/0_reproduced_practice/1_proposal影印版.docx
+++ b/Projects/202102_PL/0_reproduced_practice/1_proposal影印版.docx
@@ -81,8 +81,8 @@
         <w:pStyle w:val="1"/>
         <w:rPr/>
       </w:pPr>
-      <w:bookmarkStart w:id="1" w:name="緒論"/>
-      <w:bookmarkStart w:id="2" w:name="_Hlk923058221"/>
+      <w:bookmarkStart w:id="1" w:name="_Hlk923058221"/>
+      <w:bookmarkStart w:id="2" w:name="緒論"/>
       <w:bookmarkEnd w:id="1"/>
       <w:bookmarkEnd w:id="2"/>
       <w:r>
@@ -577,8 +577,8 @@
           <w:lang w:eastAsia="zh-TW"/>
         </w:rPr>
       </w:pPr>
-      <w:bookmarkStart w:id="4" w:name="中文科學文本閱讀研究的限制"/>
-      <w:bookmarkStart w:id="5" w:name="簡易效應的假設及方法沿革1"/>
+      <w:bookmarkStart w:id="4" w:name="簡易效應的假設及方法沿革1"/>
+      <w:bookmarkStart w:id="5" w:name="中文科學文本閱讀研究的限制"/>
       <w:bookmarkEnd w:id="4"/>
       <w:bookmarkEnd w:id="5"/>
       <w:r>
@@ -1143,8 +1143,8 @@
           <w:lang w:eastAsia="zh-TW"/>
         </w:rPr>
       </w:pPr>
-      <w:bookmarkStart w:id="6" w:name="重製研究的問題與假設"/>
-      <w:bookmarkStart w:id="7" w:name="中文科學文本閱讀研究的限制1"/>
+      <w:bookmarkStart w:id="6" w:name="中文科學文本閱讀研究的限制1"/>
+      <w:bookmarkStart w:id="7" w:name="重製研究的問題與假設"/>
       <w:bookmarkEnd w:id="6"/>
       <w:bookmarkEnd w:id="7"/>
       <w:r>
@@ -1527,8 +1527,8 @@
           <w:lang w:eastAsia="zh-TW"/>
         </w:rPr>
       </w:pPr>
-      <w:bookmarkStart w:id="9" w:name="簡易效應的探索性假設"/>
-      <w:bookmarkStart w:id="10" w:name="簡易效應的確證性假設1"/>
+      <w:bookmarkStart w:id="9" w:name="簡易效應的確證性假設1"/>
+      <w:bookmarkStart w:id="10" w:name="簡易效應的探索性假設"/>
       <w:bookmarkEnd w:id="9"/>
       <w:bookmarkEnd w:id="10"/>
       <w:r>
@@ -1619,10 +1619,10 @@
           <w:lang w:eastAsia="zh-TW"/>
         </w:rPr>
       </w:pPr>
-      <w:bookmarkStart w:id="11" w:name="研究方法"/>
-      <w:bookmarkStart w:id="12" w:name="簡易效應的探索性假設1"/>
-      <w:bookmarkStart w:id="13" w:name="重製研究的問題與假設1"/>
-      <w:bookmarkStart w:id="14" w:name="緒論1"/>
+      <w:bookmarkStart w:id="11" w:name="緒論1"/>
+      <w:bookmarkStart w:id="12" w:name="重製研究的問題與假設1"/>
+      <w:bookmarkStart w:id="13" w:name="簡易效應的探索性假設1"/>
+      <w:bookmarkStart w:id="14" w:name="研究方法"/>
       <w:bookmarkEnd w:id="11"/>
       <w:bookmarkEnd w:id="12"/>
       <w:bookmarkEnd w:id="13"/>
@@ -1648,104 +1648,6 @@
           <w:lang w:eastAsia="zh-TW"/>
         </w:rPr>
         <w:t>研究材料</w:t>
-      </w:r>
-    </w:p>
-    <w:p>
-      <w:pPr>
-        <w:pStyle w:val="FirstParagraph"/>
-        <w:rPr>
-          <w:lang w:eastAsia="zh-TW"/>
-        </w:rPr>
-      </w:pPr>
-      <w:r>
-        <w:rPr>
-          <w:lang w:eastAsia="zh-TW"/>
-        </w:rPr>
-        <w:t>學術摘要取自於《中華心理學刊》</w:t>
-      </w:r>
-      <w:r>
-        <w:rPr>
-          <w:lang w:eastAsia="zh-TW"/>
-        </w:rPr>
-        <w:t>2017 ~ 2020</w:t>
-      </w:r>
-      <w:r>
-        <w:rPr>
-          <w:lang w:eastAsia="zh-TW"/>
-        </w:rPr>
-        <w:t>年間發表的期刊論文，對應的白話文摘要取自中華心理學刊網站「心理學任意門」的專欄文章，並加入副標題，構成有副標題的白話文摘要。加入的副標題分別為「背景」、「為什麼進行這項研究」、「研究人員做了什麼」和「發現了什麼」與「這些發現意味著什麼」，並與原作者確認白話文摘要是否與原始論文相符以及副標題的設計是否需要修改。經詢問原作者過後，除了</w:t>
-      </w:r>
-      <w:r>
-        <w:rPr>
-          <w:lang w:eastAsia="zh-TW"/>
-        </w:rPr>
-        <w:t>2</w:t>
-      </w:r>
-      <w:r>
-        <w:rPr>
-          <w:lang w:eastAsia="zh-TW"/>
-        </w:rPr>
-        <w:t>篇因作者私人因素而不使用，最後可用摘要為</w:t>
-      </w:r>
-      <w:r>
-        <w:rPr>
-          <w:lang w:eastAsia="zh-TW"/>
-        </w:rPr>
-        <w:t>12</w:t>
-      </w:r>
-      <w:r>
-        <w:rPr>
-          <w:lang w:eastAsia="zh-TW"/>
-        </w:rPr>
-        <w:t>篇，並以中文文本可讀性指標自動化系統計算各篇學術摘要與無副標題白話文摘要的可讀性分數。根據系統提供的兩套指標分數，</w:t>
-      </w:r>
-      <w:r>
-        <w:rPr>
-          <w:lang w:eastAsia="zh-TW"/>
-        </w:rPr>
-        <w:t>SVM1</w:t>
-      </w:r>
-      <w:r>
-        <w:rPr>
-          <w:lang w:eastAsia="zh-TW"/>
-        </w:rPr>
-        <w:t>顯示白話文摘要的可讀性分數低於學術摘要，</w:t>
-      </w:r>
-      <w:r>
-        <w:rPr>
-          <w:lang w:eastAsia="zh-TW"/>
-        </w:rPr>
-        <w:t>t(11) = 3.08, p = .01</w:t>
-      </w:r>
-      <w:r>
-        <w:rPr>
-          <w:lang w:eastAsia="zh-TW"/>
-        </w:rPr>
-        <w:t>；</w:t>
-      </w:r>
-      <w:r>
-        <w:rPr>
-          <w:lang w:eastAsia="zh-TW"/>
-        </w:rPr>
-        <w:t>SVM2</w:t>
-      </w:r>
-      <w:r>
-        <w:rPr>
-          <w:lang w:eastAsia="zh-TW"/>
-        </w:rPr>
-        <w:t>則顯示兩種摘要無明顯差異。各篇摘要書目資訊、可讀性指標分數詳見表</w:t>
-      </w:r>
-      <w:r>
-        <w:rPr>
-          <w:lang w:eastAsia="zh-TW"/>
-        </w:rPr>
-        <w:t>1</w:t>
-      </w:r>
-      <w:r>
-        <w:rPr>
-          <w:lang w:eastAsia="zh-TW"/>
-        </w:rPr>
-        <w:t>。</w:t>
       </w:r>
     </w:p>
     <w:p>
@@ -1757,13 +1659,13 @@
           </w:footnotePr>
           <w:type w:val="nextPage"/>
           <w:pgSz w:w="12240" w:h="15840"/>
-          <w:pgMar w:left="1800" w:right="1800" w:gutter="0" w:header="0" w:top="1440" w:footer="1440" w:bottom="2168"/>
+          <w:pgMar w:left="1800" w:right="1800" w:header="0" w:top="1440" w:footer="1440" w:bottom="2168" w:gutter="0"/>
           <w:pgNumType w:fmt="decimal"/>
           <w:formProt w:val="false"/>
           <w:textDirection w:val="lrTb"/>
           <w:docGrid w:type="default" w:linePitch="100" w:charSpace="0"/>
         </w:sectPr>
-        <w:pStyle w:val="Style14"/>
+        <w:pStyle w:val="FirstParagraph"/>
         <w:rPr>
           <w:lang w:eastAsia="zh-TW"/>
         </w:rPr>
@@ -1772,9 +1674,91 @@
         <w:rPr>
           <w:lang w:eastAsia="zh-TW"/>
         </w:rPr>
-      </w:r>
-      <w:r>
-        <w:br w:type="page"/>
+        <w:t>學術摘要取自於《中華心理學刊》</w:t>
+      </w:r>
+      <w:r>
+        <w:rPr>
+          <w:lang w:eastAsia="zh-TW"/>
+        </w:rPr>
+        <w:t>2017 ~ 2020</w:t>
+      </w:r>
+      <w:r>
+        <w:rPr>
+          <w:lang w:eastAsia="zh-TW"/>
+        </w:rPr>
+        <w:t>年間發表的期刊論文，對應的白話文摘要取自中華心理學刊網站「心理學任意門」的專欄文章，並加入副標題，構成有副標題的白話文摘要。加入的副標題分別為「背景」、「為什麼進行這項研究」、「研究人員做了什麼」和「發現了什麼」與「這些發現意味著什麼」，並與原作者確認白話文摘要是否與原始論文相符以及副標題的設計是否需要修改。經詢問原作者過後，除了</w:t>
+      </w:r>
+      <w:r>
+        <w:rPr>
+          <w:lang w:eastAsia="zh-TW"/>
+        </w:rPr>
+        <w:t>2</w:t>
+      </w:r>
+      <w:r>
+        <w:rPr>
+          <w:lang w:eastAsia="zh-TW"/>
+        </w:rPr>
+        <w:t>篇因作者私人因素而不使用，最後可用摘要為</w:t>
+      </w:r>
+      <w:r>
+        <w:rPr>
+          <w:lang w:eastAsia="zh-TW"/>
+        </w:rPr>
+        <w:t>12</w:t>
+      </w:r>
+      <w:r>
+        <w:rPr>
+          <w:lang w:eastAsia="zh-TW"/>
+        </w:rPr>
+        <w:t>篇，並以中文文本可讀性指標自動化系統計算各篇學術摘要與無副標題白話文摘要的可讀性分數。根據系統提供的兩套指標分數，</w:t>
+      </w:r>
+      <w:r>
+        <w:rPr>
+          <w:lang w:eastAsia="zh-TW"/>
+        </w:rPr>
+        <w:t>SVM1</w:t>
+      </w:r>
+      <w:r>
+        <w:rPr>
+          <w:lang w:eastAsia="zh-TW"/>
+        </w:rPr>
+        <w:t>顯示白話文摘要的可讀性分數低於學術摘要，</w:t>
+      </w:r>
+      <w:r>
+        <w:rPr>
+          <w:lang w:eastAsia="zh-TW"/>
+        </w:rPr>
+        <w:t>t(11) = 3.08, p = .01</w:t>
+      </w:r>
+      <w:r>
+        <w:rPr>
+          <w:lang w:eastAsia="zh-TW"/>
+        </w:rPr>
+        <w:t>；</w:t>
+      </w:r>
+      <w:r>
+        <w:rPr>
+          <w:lang w:eastAsia="zh-TW"/>
+        </w:rPr>
+        <w:t>SVM2</w:t>
+      </w:r>
+      <w:r>
+        <w:rPr>
+          <w:lang w:eastAsia="zh-TW"/>
+        </w:rPr>
+        <w:t>則顯示兩種摘要無明顯差異。各篇摘要書目資訊、可讀性指標分數詳見表</w:t>
+      </w:r>
+      <w:r>
+        <w:rPr>
+          <w:lang w:eastAsia="zh-TW"/>
+        </w:rPr>
+        <w:t>1</w:t>
+      </w:r>
+      <w:r>
+        <w:rPr>
+          <w:lang w:eastAsia="zh-TW"/>
+        </w:rPr>
+        <w:t>。</w:t>
       </w:r>
     </w:p>
     <w:tbl>
@@ -5182,7 +5166,7 @@
           </w:footnotePr>
           <w:type w:val="nextPage"/>
           <w:pgSz w:orient="landscape" w:w="15840" w:h="12240"/>
-          <w:pgMar w:left="1440" w:right="1440" w:gutter="0" w:header="0" w:top="1800" w:footer="0" w:bottom="1800"/>
+          <w:pgMar w:left="1440" w:right="1440" w:header="0" w:top="1800" w:footer="0" w:bottom="1800" w:gutter="0"/>
           <w:pgNumType w:fmt="decimal"/>
           <w:formProt w:val="false"/>
           <w:textDirection w:val="lrTb"/>
@@ -5319,8 +5303,8 @@
           <w:lang w:eastAsia="zh-TW"/>
         </w:rPr>
       </w:pPr>
-      <w:bookmarkStart w:id="16" w:name="設計與程序"/>
-      <w:bookmarkStart w:id="17" w:name="研究材料1"/>
+      <w:bookmarkStart w:id="16" w:name="研究材料1"/>
+      <w:bookmarkStart w:id="17" w:name="設計與程序"/>
       <w:bookmarkEnd w:id="16"/>
       <w:bookmarkEnd w:id="17"/>
       <w:r>
@@ -5363,8 +5347,8 @@
           <w:lang w:eastAsia="zh-TW"/>
         </w:rPr>
       </w:pPr>
-      <w:bookmarkStart w:id="18" w:name="參與者人數估計"/>
-      <w:bookmarkStart w:id="19" w:name="設計與程序1"/>
+      <w:bookmarkStart w:id="18" w:name="設計與程序1"/>
+      <w:bookmarkStart w:id="19" w:name="參與者人數估計"/>
       <w:bookmarkEnd w:id="18"/>
       <w:bookmarkEnd w:id="19"/>
       <w:r>
@@ -5637,8 +5621,8 @@
           <w:lang w:eastAsia="zh-TW"/>
         </w:rPr>
       </w:pPr>
-      <w:bookmarkStart w:id="20" w:name="研究程序"/>
-      <w:bookmarkStart w:id="21" w:name="參與者人數估計1"/>
+      <w:bookmarkStart w:id="20" w:name="參與者人數估計1"/>
+      <w:bookmarkStart w:id="21" w:name="研究程序"/>
       <w:bookmarkEnd w:id="20"/>
       <w:bookmarkEnd w:id="21"/>
       <w:r>
@@ -5839,9 +5823,9 @@
           <w:lang w:eastAsia="zh-TW"/>
         </w:rPr>
       </w:pPr>
-      <w:bookmarkStart w:id="22" w:name="分析計畫"/>
+      <w:bookmarkStart w:id="22" w:name="研究方法1"/>
       <w:bookmarkStart w:id="23" w:name="研究程序1"/>
-      <w:bookmarkStart w:id="24" w:name="研究方法1"/>
+      <w:bookmarkStart w:id="24" w:name="分析計畫"/>
       <w:bookmarkEnd w:id="22"/>
       <w:bookmarkEnd w:id="23"/>
       <w:bookmarkEnd w:id="24"/>
@@ -6213,8 +6197,8 @@
           <w:lang w:eastAsia="zh-TW"/>
         </w:rPr>
       </w:pPr>
-      <w:bookmarkStart w:id="30" w:name="ref-fitzgibbonWhereAreBiomedical2020"/>
-      <w:bookmarkStart w:id="31" w:name="Xda61f07e7b9fff36d9e9b8162138b17789a20dc"/>
+      <w:bookmarkStart w:id="30" w:name="Xda61f07e7b9fff36d9e9b8162138b17789a20dc"/>
+      <w:bookmarkStart w:id="31" w:name="ref-fitzgibbonWhereAreBiomedical2020"/>
       <w:bookmarkEnd w:id="30"/>
       <w:bookmarkEnd w:id="31"/>
       <w:r>
@@ -6261,8 +6245,8 @@
           <w:lang w:eastAsia="zh-TW"/>
         </w:rPr>
       </w:pPr>
-      <w:bookmarkStart w:id="32" w:name="ref-hahnCrisisKnowledgeManagement2020"/>
-      <w:bookmarkStart w:id="33" w:name="ref-fitzgibbonWhereAreBiomedical20201"/>
+      <w:bookmarkStart w:id="32" w:name="ref-fitzgibbonWhereAreBiomedical20201"/>
+      <w:bookmarkStart w:id="33" w:name="ref-hahnCrisisKnowledgeManagement2020"/>
       <w:bookmarkEnd w:id="32"/>
       <w:bookmarkEnd w:id="33"/>
       <w:r>
@@ -6287,8 +6271,8 @@
           <w:lang w:eastAsia="zh-TW"/>
         </w:rPr>
       </w:pPr>
-      <w:bookmarkStart w:id="34" w:name="X7ed09657e900ffc333639aa4560ce59aa7fe672"/>
-      <w:bookmarkStart w:id="35" w:name="ref-hahnCrisisKnowledgeManagement20201"/>
+      <w:bookmarkStart w:id="34" w:name="ref-hahnCrisisKnowledgeManagement20201"/>
+      <w:bookmarkStart w:id="35" w:name="X7ed09657e900ffc333639aa4560ce59aa7fe672"/>
       <w:bookmarkEnd w:id="34"/>
       <w:bookmarkEnd w:id="35"/>
       <w:r>
@@ -6324,8 +6308,8 @@
           <w:lang w:eastAsia="zh-TW"/>
         </w:rPr>
       </w:pPr>
-      <w:bookmarkStart w:id="36" w:name="ref-kerwerStraightScientistMouth2021"/>
-      <w:bookmarkStart w:id="37" w:name="X7ed09657e900ffc333639aa4560ce59aa7fe672"/>
+      <w:bookmarkStart w:id="36" w:name="X7ed09657e900ffc333639aa4560ce59aa7fe672"/>
+      <w:bookmarkStart w:id="37" w:name="ref-kerwerStraightScientistMouth2021"/>
       <w:bookmarkEnd w:id="36"/>
       <w:bookmarkEnd w:id="37"/>
       <w:r>
@@ -6361,8 +6345,8 @@
           <w:lang w:eastAsia="zh-TW"/>
         </w:rPr>
       </w:pPr>
-      <w:bookmarkStart w:id="38" w:name="ref-langeJustAnotherTool2015"/>
-      <w:bookmarkStart w:id="39" w:name="ref-kerwerStraightScientistMouth20211"/>
+      <w:bookmarkStart w:id="38" w:name="ref-kerwerStraightScientistMouth20211"/>
+      <w:bookmarkStart w:id="39" w:name="ref-langeJustAnotherTool2015"/>
       <w:bookmarkEnd w:id="38"/>
       <w:bookmarkEnd w:id="39"/>
       <w:r>
@@ -6398,8 +6382,8 @@
           <w:lang w:eastAsia="zh-TW"/>
         </w:rPr>
       </w:pPr>
-      <w:bookmarkStart w:id="40" w:name="X005d9e29f642880f32112bcf7d163ce9e6ad9f0"/>
-      <w:bookmarkStart w:id="41" w:name="ref-langeJustAnotherTool20151"/>
+      <w:bookmarkStart w:id="40" w:name="ref-langeJustAnotherTool20151"/>
+      <w:bookmarkStart w:id="41" w:name="X005d9e29f642880f32112bcf7d163ce9e6ad9f0"/>
       <w:bookmarkEnd w:id="40"/>
       <w:bookmarkEnd w:id="41"/>
       <w:r>
@@ -6435,8 +6419,8 @@
           <w:lang w:eastAsia="zh-TW"/>
         </w:rPr>
       </w:pPr>
-      <w:bookmarkStart w:id="42" w:name="ref-scharrerWhenScienceBecomes2017"/>
-      <w:bookmarkStart w:id="43" w:name="X005d9e29f642880f32112bcf7d163ce9e6ad9f0"/>
+      <w:bookmarkStart w:id="42" w:name="X005d9e29f642880f32112bcf7d163ce9e6ad9f0"/>
+      <w:bookmarkStart w:id="43" w:name="ref-scharrerWhenScienceBecomes2017"/>
       <w:bookmarkEnd w:id="42"/>
       <w:bookmarkEnd w:id="43"/>
       <w:r>
@@ -6472,8 +6456,8 @@
           <w:lang w:eastAsia="zh-TW"/>
         </w:rPr>
       </w:pPr>
-      <w:bookmarkStart w:id="44" w:name="X8b3913d70618432c77543592c64551f1972c91f"/>
-      <w:bookmarkStart w:id="45" w:name="ref-scharrerWhenScienceBecomes20171"/>
+      <w:bookmarkStart w:id="44" w:name="ref-scharrerWhenScienceBecomes20171"/>
+      <w:bookmarkStart w:id="45" w:name="X8b3913d70618432c77543592c64551f1972c91f"/>
       <w:bookmarkEnd w:id="44"/>
       <w:bookmarkEnd w:id="45"/>
       <w:r>
@@ -6509,8 +6493,8 @@
           <w:lang w:eastAsia="zh-TW"/>
         </w:rPr>
       </w:pPr>
-      <w:bookmarkStart w:id="46" w:name="X3e8592fd310565984ffa52f4e7914252342ffd0"/>
-      <w:bookmarkStart w:id="47" w:name="X8b3913d70618432c77543592c64551f1972c91f"/>
+      <w:bookmarkStart w:id="46" w:name="X8b3913d70618432c77543592c64551f1972c91f"/>
+      <w:bookmarkStart w:id="47" w:name="X3e8592fd310565984ffa52f4e7914252342ffd0"/>
       <w:bookmarkEnd w:id="46"/>
       <w:bookmarkEnd w:id="47"/>
       <w:r>
@@ -6557,8 +6541,8 @@
           <w:lang w:eastAsia="zh-TW"/>
         </w:rPr>
       </w:pPr>
-      <w:bookmarkStart w:id="48" w:name="ref-stollSummingPlainLanguage2020"/>
-      <w:bookmarkStart w:id="49" w:name="X3e8592fd310565984ffa52f4e7914252342ffd0"/>
+      <w:bookmarkStart w:id="48" w:name="X3e8592fd310565984ffa52f4e7914252342ffd0"/>
+      <w:bookmarkStart w:id="49" w:name="ref-stollSummingPlainLanguage2020"/>
       <w:bookmarkEnd w:id="48"/>
       <w:bookmarkEnd w:id="49"/>
       <w:r>
@@ -6583,8 +6567,8 @@
           <w:lang w:eastAsia="zh-TW"/>
         </w:rPr>
       </w:pPr>
-      <w:bookmarkStart w:id="50" w:name="ref-stollWasIstGute2021"/>
-      <w:bookmarkStart w:id="51" w:name="ref-stollSummingPlainLanguage20201"/>
+      <w:bookmarkStart w:id="50" w:name="ref-stollSummingPlainLanguage20201"/>
+      <w:bookmarkStart w:id="51" w:name="ref-stollWasIstGute2021"/>
       <w:bookmarkEnd w:id="50"/>
       <w:bookmarkEnd w:id="51"/>
       <w:r>
@@ -6609,8 +6593,8 @@
           <w:lang w:eastAsia="zh-TW"/>
         </w:rPr>
       </w:pPr>
-      <w:bookmarkStart w:id="52" w:name="ref-stollPlainLanguageSummaries2021"/>
-      <w:bookmarkStart w:id="53" w:name="ref-stollWasIstGute20211"/>
+      <w:bookmarkStart w:id="52" w:name="ref-stollWasIstGute20211"/>
+      <w:bookmarkStart w:id="53" w:name="ref-stollPlainLanguageSummaries2021"/>
       <w:bookmarkEnd w:id="52"/>
       <w:bookmarkEnd w:id="53"/>
       <w:r>
@@ -6635,8 +6619,8 @@
           <w:lang w:eastAsia="zh-TW"/>
         </w:rPr>
       </w:pPr>
-      <w:bookmarkStart w:id="54" w:name="ref-strickerScientificAbstractsPlain2020"/>
-      <w:bookmarkStart w:id="55" w:name="ref-stollPlainLanguageSummaries20211"/>
+      <w:bookmarkStart w:id="54" w:name="ref-stollPlainLanguageSummaries20211"/>
+      <w:bookmarkStart w:id="55" w:name="ref-strickerScientificAbstractsPlain2020"/>
       <w:bookmarkEnd w:id="54"/>
       <w:bookmarkEnd w:id="55"/>
       <w:r>
@@ -6833,7 +6817,7 @@
       </w:footnotePr>
       <w:type w:val="nextPage"/>
       <w:pgSz w:w="12240" w:h="15840"/>
-      <w:pgMar w:left="1800" w:right="1800" w:gutter="0" w:header="0" w:top="1440" w:footer="0" w:bottom="1440"/>
+      <w:pgMar w:left="1800" w:right="1800" w:header="0" w:top="1440" w:footer="0" w:bottom="1440" w:gutter="0"/>
       <w:pgNumType w:fmt="decimal"/>
       <w:formProt w:val="false"/>
       <w:textDirection w:val="lrTb"/>
@@ -8321,7 +8305,6 @@
     <w:qFormat/>
     <w:pPr>
       <w:spacing w:lineRule="auto" w:line="259" w:before="240" w:after="0"/>
-      <w:outlineLvl w:val="9"/>
     </w:pPr>
     <w:rPr>
       <w:b w:val="false"/>

</xml_diff>